<commit_message>
重大更新，包括 article template, beamer-template, docx-template等
</commit_message>
<xml_diff>
--- a/style/word-styles-01.docx
+++ b/style/word-styles-01.docx
@@ -44,10 +44,20 @@
     <w:p>
       <w:pPr>
         <w:pStyle w:val="1"/>
+        <w:rPr>
+          <w:sz w:val="52"/>
+          <w:szCs w:val="52"/>
+          <w:lang w:eastAsia="zh-CN"/>
+        </w:rPr>
       </w:pPr>
       <w:bookmarkStart w:id="0" w:name="r-markdown"/>
       <w:bookmarkEnd w:id="0"/>
       <w:r>
+        <w:rPr>
+          <w:sz w:val="52"/>
+          <w:szCs w:val="52"/>
+          <w:lang w:eastAsia="zh-CN"/>
+        </w:rPr>
         <w:t>R Markdown</w:t>
       </w:r>
     </w:p>
@@ -57,9 +67,18 @@
         <w:ind w:firstLine="480"/>
       </w:pPr>
       <w:r>
-        <w:t xml:space="preserve">This is an R Markdown document. Markdown is a simple formatting syntax for authoring HTML, PDF, and MS Word documents. For more details on using R Markdown see </w:t>
-      </w:r>
-      <w:hyperlink r:id="rId8">
+        <w:t>This is an R Markdown document. Markdown is a simple formatting syntax for authoring HTML, PDF, and MS Word documents</w:t>
+      </w:r>
+      <w:r>
+        <w:rPr>
+          <w:rStyle w:val="ab"/>
+        </w:rPr>
+        <w:footnoteReference w:id="1"/>
+      </w:r>
+      <w:r>
+        <w:t xml:space="preserve">. For more details on using R Markdown see </w:t>
+      </w:r>
+      <w:hyperlink r:id="rId9">
         <w:r>
           <w:rPr>
             <w:rStyle w:val="ac"/>
@@ -86,7 +105,16 @@
         <w:t>Knit</w:t>
       </w:r>
       <w:r>
-        <w:t xml:space="preserve"> button a document will be generated that includes both content as well as the output of any embedded R code chunks within the document. You can embed an R code chunk like this:</w:t>
+        <w:t xml:space="preserve"> button a document will be generated that includes both content as well as the output of any embedded R code chunks within the document. You can embed an R code chunk like this</w:t>
+      </w:r>
+      <w:r>
+        <w:rPr>
+          <w:rStyle w:val="ab"/>
+        </w:rPr>
+        <w:footnoteReference w:id="2"/>
+      </w:r>
+      <w:r>
+        <w:t>:</w:t>
       </w:r>
     </w:p>
     <w:p>
@@ -122,7 +150,21 @@
         <w:rPr>
           <w:rStyle w:val="VerbatimChar"/>
         </w:rPr>
-        <w:t xml:space="preserve">##      speed           dist       </w:t>
+        <w:t xml:space="preserve">##      speed           </w:t>
+      </w:r>
+      <w:proofErr w:type="spellStart"/>
+      <w:r>
+        <w:rPr>
+          <w:rStyle w:val="VerbatimChar"/>
+        </w:rPr>
+        <w:t>dist</w:t>
+      </w:r>
+      <w:proofErr w:type="spellEnd"/>
+      <w:r>
+        <w:rPr>
+          <w:rStyle w:val="VerbatimChar"/>
+        </w:rPr>
+        <w:t xml:space="preserve">       </w:t>
       </w:r>
       <w:r>
         <w:br/>
@@ -131,7 +173,35 @@
         <w:rPr>
           <w:rStyle w:val="VerbatimChar"/>
         </w:rPr>
-        <w:t xml:space="preserve">##  Min.   : 4.0   Min.   :  2.00  </w:t>
+        <w:t>#</w:t>
+      </w:r>
+      <w:proofErr w:type="gramStart"/>
+      <w:r>
+        <w:rPr>
+          <w:rStyle w:val="VerbatimChar"/>
+        </w:rPr>
+        <w:t>#  Min</w:t>
+      </w:r>
+      <w:proofErr w:type="gramEnd"/>
+      <w:r>
+        <w:rPr>
+          <w:rStyle w:val="VerbatimChar"/>
+        </w:rPr>
+        <w:t xml:space="preserve">.   </w:t>
+      </w:r>
+      <w:proofErr w:type="gramStart"/>
+      <w:r>
+        <w:rPr>
+          <w:rStyle w:val="VerbatimChar"/>
+        </w:rPr>
+        <w:t>: 4.0   Min.</w:t>
+      </w:r>
+      <w:proofErr w:type="gramEnd"/>
+      <w:r>
+        <w:rPr>
+          <w:rStyle w:val="VerbatimChar"/>
+        </w:rPr>
+        <w:t xml:space="preserve">   :  2.00  </w:t>
       </w:r>
       <w:r>
         <w:br/>
@@ -176,16 +246,44 @@
         <w:rPr>
           <w:rStyle w:val="VerbatimChar"/>
         </w:rPr>
-        <w:t>##  Max.   :25.0   Max.   :120.00</w:t>
-      </w:r>
+        <w:t xml:space="preserve">##  Max.   </w:t>
+      </w:r>
+      <w:proofErr w:type="gramStart"/>
+      <w:r>
+        <w:rPr>
+          <w:rStyle w:val="VerbatimChar"/>
+        </w:rPr>
+        <w:t>:25.0</w:t>
+      </w:r>
+      <w:proofErr w:type="gramEnd"/>
+      <w:r>
+        <w:rPr>
+          <w:rStyle w:val="VerbatimChar"/>
+        </w:rPr>
+        <w:t xml:space="preserve">   Max.   </w:t>
+      </w:r>
+      <w:proofErr w:type="gramStart"/>
+      <w:r>
+        <w:rPr>
+          <w:rStyle w:val="VerbatimChar"/>
+        </w:rPr>
+        <w:t>:120.00</w:t>
+      </w:r>
+      <w:proofErr w:type="gramEnd"/>
     </w:p>
     <w:p>
       <w:pPr>
         <w:pStyle w:val="2"/>
+        <w:rPr>
+          <w:szCs w:val="30"/>
+        </w:rPr>
       </w:pPr>
       <w:bookmarkStart w:id="1" w:name="including-math-equation"/>
       <w:bookmarkEnd w:id="1"/>
       <w:r>
+        <w:rPr>
+          <w:szCs w:val="30"/>
+        </w:rPr>
         <w:t>Including math equation</w:t>
       </w:r>
     </w:p>
@@ -211,10 +309,16 @@
     <w:p>
       <w:pPr>
         <w:pStyle w:val="2"/>
+        <w:rPr>
+          <w:szCs w:val="30"/>
+        </w:rPr>
       </w:pPr>
       <w:bookmarkStart w:id="2" w:name="including-tables"/>
       <w:bookmarkEnd w:id="2"/>
       <w:r>
+        <w:rPr>
+          <w:szCs w:val="30"/>
+        </w:rPr>
         <w:t>Including Tables</w:t>
       </w:r>
     </w:p>
@@ -222,30 +326,36 @@
       <w:pPr>
         <w:pStyle w:val="SourceCode"/>
       </w:pPr>
+      <w:proofErr w:type="spellStart"/>
       <w:r>
         <w:rPr>
           <w:rStyle w:val="NormalTok"/>
         </w:rPr>
         <w:t>knitr</w:t>
       </w:r>
+      <w:proofErr w:type="spellEnd"/>
       <w:r>
         <w:rPr>
           <w:rStyle w:val="OperatorTok"/>
         </w:rPr>
         <w:t>::</w:t>
       </w:r>
+      <w:proofErr w:type="spellStart"/>
+      <w:proofErr w:type="gramStart"/>
       <w:r>
         <w:rPr>
           <w:rStyle w:val="KeywordTok"/>
         </w:rPr>
         <w:t>kable</w:t>
       </w:r>
+      <w:proofErr w:type="spellEnd"/>
       <w:r>
         <w:rPr>
           <w:rStyle w:val="NormalTok"/>
         </w:rPr>
         <w:t>(</w:t>
       </w:r>
+      <w:proofErr w:type="gramEnd"/>
       <w:r>
         <w:rPr>
           <w:rStyle w:val="KeywordTok"/>
@@ -256,7 +366,21 @@
         <w:rPr>
           <w:rStyle w:val="NormalTok"/>
         </w:rPr>
-        <w:t xml:space="preserve">(mtcars), </w:t>
+        <w:t>(</w:t>
+      </w:r>
+      <w:proofErr w:type="spellStart"/>
+      <w:r>
+        <w:rPr>
+          <w:rStyle w:val="NormalTok"/>
+        </w:rPr>
+        <w:t>mtcars</w:t>
+      </w:r>
+      <w:proofErr w:type="spellEnd"/>
+      <w:r>
+        <w:rPr>
+          <w:rStyle w:val="NormalTok"/>
+        </w:rPr>
+        <w:t xml:space="preserve">), </w:t>
       </w:r>
       <w:r>
         <w:rPr>
@@ -276,12 +400,14 @@
         </w:rPr>
         <w:t>"</w:t>
       </w:r>
+      <w:proofErr w:type="spellStart"/>
       <w:r>
         <w:rPr>
           <w:rStyle w:val="StringTok"/>
         </w:rPr>
         <w:t>统计表</w:t>
       </w:r>
+      <w:proofErr w:type="spellEnd"/>
       <w:r>
         <w:rPr>
           <w:rStyle w:val="StringTok"/>
@@ -302,9 +428,11 @@
       <w:r>
         <w:t xml:space="preserve">Table 1 </w:t>
       </w:r>
+      <w:proofErr w:type="spellStart"/>
       <w:r>
         <w:t>统计表</w:t>
       </w:r>
+      <w:proofErr w:type="spellEnd"/>
     </w:p>
     <w:tbl>
       <w:tblPr>
@@ -372,9 +500,11 @@
               <w:pStyle w:val="Compact"/>
               <w:jc w:val="right"/>
             </w:pPr>
+            <w:proofErr w:type="spellStart"/>
             <w:r>
               <w:t>cyl</w:t>
             </w:r>
+            <w:proofErr w:type="spellEnd"/>
           </w:p>
         </w:tc>
         <w:tc>
@@ -390,9 +520,11 @@
               <w:pStyle w:val="Compact"/>
               <w:jc w:val="right"/>
             </w:pPr>
+            <w:proofErr w:type="spellStart"/>
             <w:r>
               <w:t>disp</w:t>
             </w:r>
+            <w:proofErr w:type="spellEnd"/>
           </w:p>
         </w:tc>
         <w:tc>
@@ -408,9 +540,11 @@
               <w:pStyle w:val="Compact"/>
               <w:jc w:val="right"/>
             </w:pPr>
+            <w:proofErr w:type="spellStart"/>
             <w:r>
               <w:t>hp</w:t>
             </w:r>
+            <w:proofErr w:type="spellEnd"/>
           </w:p>
         </w:tc>
         <w:tc>
@@ -444,9 +578,11 @@
               <w:pStyle w:val="Compact"/>
               <w:jc w:val="right"/>
             </w:pPr>
+            <w:proofErr w:type="spellStart"/>
             <w:r>
               <w:t>wt</w:t>
             </w:r>
+            <w:proofErr w:type="spellEnd"/>
           </w:p>
         </w:tc>
         <w:tc>
@@ -462,9 +598,11 @@
               <w:pStyle w:val="Compact"/>
               <w:jc w:val="right"/>
             </w:pPr>
+            <w:proofErr w:type="spellStart"/>
             <w:r>
               <w:t>qsec</w:t>
             </w:r>
+            <w:proofErr w:type="spellEnd"/>
           </w:p>
         </w:tc>
         <w:tc>
@@ -480,9 +618,11 @@
               <w:pStyle w:val="Compact"/>
               <w:jc w:val="right"/>
             </w:pPr>
+            <w:proofErr w:type="spellStart"/>
             <w:r>
               <w:t>vs</w:t>
             </w:r>
+            <w:proofErr w:type="spellEnd"/>
           </w:p>
         </w:tc>
         <w:tc>
@@ -1226,8 +1366,14 @@
               <w:pStyle w:val="Compact"/>
             </w:pPr>
             <w:r>
-              <w:t>Hornet Sportabout</w:t>
-            </w:r>
+              <w:lastRenderedPageBreak/>
+              <w:t xml:space="preserve">Hornet </w:t>
+            </w:r>
+            <w:proofErr w:type="spellStart"/>
+            <w:r>
+              <w:t>Sportabout</w:t>
+            </w:r>
+            <w:proofErr w:type="spellEnd"/>
           </w:p>
         </w:tc>
         <w:tc>
@@ -1558,10 +1704,16 @@
     <w:p>
       <w:pPr>
         <w:pStyle w:val="2"/>
+        <w:rPr>
+          <w:szCs w:val="30"/>
+        </w:rPr>
       </w:pPr>
       <w:bookmarkStart w:id="3" w:name="including-plots"/>
       <w:bookmarkEnd w:id="3"/>
       <w:r>
+        <w:rPr>
+          <w:szCs w:val="30"/>
+        </w:rPr>
         <w:t>Including Plots</w:t>
       </w:r>
     </w:p>
@@ -1573,8 +1725,6 @@
       <w:r>
         <w:t>You can also embed plots, for example:</w:t>
       </w:r>
-      <w:bookmarkStart w:id="4" w:name="_GoBack"/>
-      <w:bookmarkEnd w:id="4"/>
     </w:p>
     <w:p>
       <w:pPr>
@@ -1585,7 +1735,6 @@
           <w:noProof/>
           <w:lang w:eastAsia="zh-CN"/>
         </w:rPr>
-        <w:lastRenderedPageBreak/>
         <w:drawing>
           <wp:inline distT="0" distB="0" distL="0" distR="0" wp14:anchorId="77732408" wp14:editId="173A44CA">
             <wp:extent cx="4620126" cy="3696101"/>
@@ -1602,7 +1751,7 @@
                     </pic:cNvPicPr>
                   </pic:nvPicPr>
                   <pic:blipFill>
-                    <a:blip r:embed="rId9"/>
+                    <a:blip r:embed="rId10"/>
                     <a:stretch>
                       <a:fillRect/>
                     </a:stretch>
@@ -1636,9 +1785,11 @@
       <w:r>
         <w:t xml:space="preserve">Figure 1 </w:t>
       </w:r>
+      <w:proofErr w:type="spellStart"/>
       <w:r>
         <w:t>统计图</w:t>
       </w:r>
+      <w:proofErr w:type="spellEnd"/>
     </w:p>
     <w:p>
       <w:pPr>
@@ -1665,8 +1816,8 @@
           <w:lang w:eastAsia="zh-CN"/>
         </w:rPr>
       </w:pPr>
-      <w:bookmarkStart w:id="5" w:name="三级标题"/>
-      <w:bookmarkEnd w:id="5"/>
+      <w:bookmarkStart w:id="4" w:name="三级标题"/>
+      <w:bookmarkEnd w:id="4"/>
       <w:r>
         <w:rPr>
           <w:lang w:eastAsia="zh-CN"/>
@@ -1712,7 +1863,28 @@
         <w:rPr>
           <w:lang w:eastAsia="zh-CN"/>
         </w:rPr>
-        <w:t>模型对短期利率波动进行估计得到了较好的效果，此模型能够有效克服金融时间序列数据的高峰厚尾与波动集群的特性</w:t>
+        <w:t>模型</w:t>
+      </w:r>
+      <w:r>
+        <w:rPr>
+          <w:rStyle w:val="ab"/>
+          <w:lang w:eastAsia="zh-CN"/>
+        </w:rPr>
+        <w:footnoteReference w:id="3"/>
+      </w:r>
+      <w:r>
+        <w:rPr>
+          <w:lang w:eastAsia="zh-CN"/>
+        </w:rPr>
+        <w:t>对短期利率波动进行估计得到了较好</w:t>
+      </w:r>
+      <w:bookmarkStart w:id="5" w:name="_GoBack"/>
+      <w:bookmarkEnd w:id="5"/>
+      <w:r>
+        <w:rPr>
+          <w:lang w:eastAsia="zh-CN"/>
+        </w:rPr>
+        <w:t>效果，此模型能够有效克服金融时间序列数据的高峰厚尾与波动集群的特性</w:t>
       </w:r>
       <w:r>
         <w:rPr>
@@ -1790,16 +1962,46 @@
         </w:rPr>
         <w:t>[</w:t>
       </w:r>
-      <w:hyperlink w:anchor="ref-吴冠2011">
-        <w:r>
-          <w:rPr>
-            <w:rStyle w:val="ac"/>
-            <w:vertAlign w:val="superscript"/>
-            <w:lang w:eastAsia="zh-CN"/>
-          </w:rPr>
-          <w:t>2</w:t>
-        </w:r>
-      </w:hyperlink>
+      <w:r>
+        <w:fldChar w:fldCharType="begin"/>
+      </w:r>
+      <w:r>
+        <w:rPr>
+          <w:lang w:eastAsia="zh-CN"/>
+        </w:rPr>
+        <w:instrText xml:space="preserve"> HYPERLINK \l "ref-</w:instrText>
+      </w:r>
+      <w:r>
+        <w:rPr>
+          <w:lang w:eastAsia="zh-CN"/>
+        </w:rPr>
+        <w:instrText>吴冠</w:instrText>
+      </w:r>
+      <w:r>
+        <w:rPr>
+          <w:lang w:eastAsia="zh-CN"/>
+        </w:rPr>
+        <w:instrText xml:space="preserve">2011" \h </w:instrText>
+      </w:r>
+      <w:r>
+        <w:fldChar w:fldCharType="separate"/>
+      </w:r>
+      <w:r>
+        <w:rPr>
+          <w:rStyle w:val="ac"/>
+          <w:vertAlign w:val="superscript"/>
+          <w:lang w:eastAsia="zh-CN"/>
+        </w:rPr>
+        <w:t>2</w:t>
+      </w:r>
+      <w:r>
+        <w:rPr>
+          <w:rStyle w:val="ac"/>
+          <w:vertAlign w:val="superscript"/>
+          <w:lang w:eastAsia="zh-CN"/>
+        </w:rPr>
+        <w:fldChar w:fldCharType="end"/>
+      </w:r>
       <w:r>
         <w:rPr>
           <w:vertAlign w:val="superscript"/>
@@ -1851,6 +2053,8 @@
       <w:pPr>
         <w:pStyle w:val="1"/>
         <w:rPr>
+          <w:sz w:val="52"/>
+          <w:szCs w:val="52"/>
           <w:lang w:eastAsia="zh-CN"/>
         </w:rPr>
       </w:pPr>
@@ -1858,6 +2062,8 @@
       <w:bookmarkEnd w:id="8"/>
       <w:r>
         <w:rPr>
+          <w:sz w:val="52"/>
+          <w:szCs w:val="52"/>
           <w:lang w:eastAsia="zh-CN"/>
         </w:rPr>
         <w:t>第二个一级标题</w:t>
@@ -1867,138 +2073,209 @@
       <w:pPr>
         <w:pStyle w:val="2"/>
         <w:rPr>
-          <w:lang w:eastAsia="zh-CN"/>
+          <w:szCs w:val="30"/>
         </w:rPr>
       </w:pPr>
       <w:bookmarkStart w:id="9" w:name="二级标题"/>
       <w:bookmarkEnd w:id="9"/>
-      <w:r>
-        <w:rPr>
-          <w:lang w:eastAsia="zh-CN"/>
+      <w:proofErr w:type="spellStart"/>
+      <w:r>
+        <w:rPr>
+          <w:szCs w:val="30"/>
         </w:rPr>
         <w:t>二级标题</w:t>
-      </w:r>
-    </w:p>
-    <w:p>
-      <w:pPr>
-        <w:pStyle w:val="2"/>
-        <w:rPr>
-          <w:lang w:eastAsia="zh-CN"/>
-        </w:rPr>
-      </w:pPr>
-      <w:bookmarkStart w:id="10" w:name="第二个二级标题"/>
-      <w:bookmarkEnd w:id="10"/>
-      <w:r>
-        <w:rPr>
-          <w:lang w:eastAsia="zh-CN"/>
-        </w:rPr>
-        <w:t>第二个二级标题</w:t>
-      </w:r>
-    </w:p>
-    <w:p>
-      <w:pPr>
-        <w:pStyle w:val="3"/>
-        <w:rPr>
-          <w:lang w:eastAsia="zh-CN"/>
-        </w:rPr>
-      </w:pPr>
-      <w:bookmarkStart w:id="11" w:name="-1"/>
-      <w:bookmarkEnd w:id="11"/>
-      <w:r>
-        <w:rPr>
-          <w:lang w:eastAsia="zh-CN"/>
-        </w:rPr>
-        <w:t>三级标题</w:t>
-      </w:r>
-    </w:p>
-    <w:p>
-      <w:pPr>
-        <w:pStyle w:val="3"/>
-        <w:rPr>
-          <w:lang w:eastAsia="zh-CN"/>
-        </w:rPr>
-      </w:pPr>
-      <w:bookmarkStart w:id="12" w:name="-2"/>
-      <w:bookmarkEnd w:id="12"/>
-      <w:r>
-        <w:rPr>
-          <w:lang w:eastAsia="zh-CN"/>
-        </w:rPr>
-        <w:t>三级标题</w:t>
-      </w:r>
-    </w:p>
-    <w:p>
-      <w:pPr>
-        <w:pStyle w:val="3"/>
-        <w:rPr>
-          <w:lang w:eastAsia="zh-CN"/>
-        </w:rPr>
-      </w:pPr>
-      <w:bookmarkStart w:id="13" w:name="-3"/>
-      <w:bookmarkEnd w:id="13"/>
-      <w:r>
-        <w:rPr>
-          <w:lang w:eastAsia="zh-CN"/>
-        </w:rPr>
-        <w:t>三级标题</w:t>
-      </w:r>
-    </w:p>
-    <w:p>
-      <w:pPr>
-        <w:pStyle w:val="1"/>
-      </w:pPr>
-      <w:bookmarkStart w:id="14" w:name="参考文献"/>
-      <w:bookmarkEnd w:id="14"/>
-      <w:proofErr w:type="spellStart"/>
-      <w:r>
-        <w:t>参考文献</w:t>
       </w:r>
       <w:proofErr w:type="spellEnd"/>
     </w:p>
     <w:p>
       <w:pPr>
+        <w:pStyle w:val="2"/>
+        <w:rPr>
+          <w:szCs w:val="30"/>
+        </w:rPr>
+      </w:pPr>
+      <w:bookmarkStart w:id="10" w:name="第二个二级标题"/>
+      <w:bookmarkEnd w:id="10"/>
+      <w:proofErr w:type="spellStart"/>
+      <w:r>
+        <w:rPr>
+          <w:szCs w:val="30"/>
+        </w:rPr>
+        <w:t>第二个二级标题</w:t>
+      </w:r>
+      <w:proofErr w:type="spellEnd"/>
+    </w:p>
+    <w:p>
+      <w:pPr>
+        <w:pStyle w:val="3"/>
+        <w:rPr>
+          <w:lang w:eastAsia="zh-CN"/>
+        </w:rPr>
+      </w:pPr>
+      <w:bookmarkStart w:id="11" w:name="-1"/>
+      <w:bookmarkEnd w:id="11"/>
+      <w:r>
+        <w:rPr>
+          <w:lang w:eastAsia="zh-CN"/>
+        </w:rPr>
+        <w:t>三级标题</w:t>
+      </w:r>
+    </w:p>
+    <w:p>
+      <w:pPr>
+        <w:pStyle w:val="3"/>
+        <w:rPr>
+          <w:lang w:eastAsia="zh-CN"/>
+        </w:rPr>
+      </w:pPr>
+      <w:bookmarkStart w:id="12" w:name="-2"/>
+      <w:bookmarkEnd w:id="12"/>
+      <w:r>
+        <w:rPr>
+          <w:lang w:eastAsia="zh-CN"/>
+        </w:rPr>
+        <w:t>三级标题</w:t>
+      </w:r>
+    </w:p>
+    <w:p>
+      <w:pPr>
+        <w:pStyle w:val="3"/>
+        <w:rPr>
+          <w:lang w:eastAsia="zh-CN"/>
+        </w:rPr>
+      </w:pPr>
+      <w:bookmarkStart w:id="13" w:name="-3"/>
+      <w:bookmarkEnd w:id="13"/>
+      <w:r>
+        <w:rPr>
+          <w:lang w:eastAsia="zh-CN"/>
+        </w:rPr>
+        <w:t>三级标题</w:t>
+      </w:r>
+    </w:p>
+    <w:p>
+      <w:pPr>
+        <w:pStyle w:val="1"/>
+        <w:rPr>
+          <w:sz w:val="52"/>
+          <w:szCs w:val="52"/>
+          <w:lang w:eastAsia="zh-CN"/>
+        </w:rPr>
+      </w:pPr>
+      <w:bookmarkStart w:id="14" w:name="参考文献"/>
+      <w:bookmarkEnd w:id="14"/>
+      <w:r>
+        <w:rPr>
+          <w:sz w:val="52"/>
+          <w:szCs w:val="52"/>
+          <w:lang w:eastAsia="zh-CN"/>
+        </w:rPr>
+        <w:t>参考文献</w:t>
+      </w:r>
+    </w:p>
+    <w:p>
+      <w:pPr>
         <w:pStyle w:val="a7"/>
         <w:ind w:firstLine="480"/>
       </w:pPr>
       <w:r>
-        <w:t>[1] BOLLERSLEV T. Generalized autoregressive conditional heteroskedasticity[J]. Eeri Research Paper, 1986, 31(3): 307–327.</w:t>
+        <w:t xml:space="preserve">[1] BOLLERSLEV T. Generalized autoregressive conditional </w:t>
+      </w:r>
+      <w:proofErr w:type="spellStart"/>
+      <w:proofErr w:type="gramStart"/>
+      <w:r>
+        <w:t>heteroskedasticity</w:t>
+      </w:r>
+      <w:proofErr w:type="spellEnd"/>
+      <w:r>
+        <w:t>[</w:t>
+      </w:r>
+      <w:proofErr w:type="gramEnd"/>
+      <w:r>
+        <w:t xml:space="preserve">J]. </w:t>
+      </w:r>
+      <w:proofErr w:type="spellStart"/>
+      <w:r>
+        <w:t>Eeri</w:t>
+      </w:r>
+      <w:proofErr w:type="spellEnd"/>
+      <w:r>
+        <w:t xml:space="preserve"> Research Paper, 1986, 31(3): 307–327.</w:t>
       </w:r>
     </w:p>
     <w:p>
       <w:pPr>
         <w:pStyle w:val="a7"/>
         <w:ind w:firstLine="480"/>
-      </w:pPr>
-      <w:r>
+        <w:rPr>
+          <w:lang w:eastAsia="zh-CN"/>
+        </w:rPr>
+      </w:pPr>
+      <w:r>
+        <w:rPr>
+          <w:lang w:eastAsia="zh-CN"/>
+        </w:rPr>
         <w:t xml:space="preserve">[2] </w:t>
       </w:r>
       <w:r>
+        <w:rPr>
+          <w:lang w:eastAsia="zh-CN"/>
+        </w:rPr>
         <w:t>吴冠</w:t>
       </w:r>
       <w:r>
+        <w:rPr>
+          <w:lang w:eastAsia="zh-CN"/>
+        </w:rPr>
         <w:t xml:space="preserve">, </w:t>
       </w:r>
       <w:r>
+        <w:rPr>
+          <w:lang w:eastAsia="zh-CN"/>
+        </w:rPr>
         <w:t>杨琪</w:t>
       </w:r>
       <w:r>
+        <w:rPr>
+          <w:lang w:eastAsia="zh-CN"/>
+        </w:rPr>
         <w:t xml:space="preserve">. </w:t>
       </w:r>
       <w:r>
+        <w:rPr>
+          <w:lang w:eastAsia="zh-CN"/>
+        </w:rPr>
         <w:t>我国银行间债券市场回购利率波动性的拟合分析</w:t>
       </w:r>
       <w:r>
+        <w:rPr>
+          <w:lang w:eastAsia="zh-CN"/>
+        </w:rPr>
         <w:t xml:space="preserve">[J]. </w:t>
       </w:r>
       <w:r>
+        <w:rPr>
+          <w:lang w:eastAsia="zh-CN"/>
+        </w:rPr>
         <w:t>金融经济</w:t>
       </w:r>
       <w:r>
-        <w:t>, 2011(8): 98–99.</w:t>
-      </w:r>
+        <w:rPr>
+          <w:lang w:eastAsia="zh-CN"/>
+        </w:rPr>
+        <w:t xml:space="preserve">, 2011(8): </w:t>
+      </w:r>
+      <w:proofErr w:type="gramStart"/>
+      <w:r>
+        <w:rPr>
+          <w:lang w:eastAsia="zh-CN"/>
+        </w:rPr>
+        <w:t>98–99.</w:t>
+      </w:r>
+      <w:proofErr w:type="gramEnd"/>
     </w:p>
     <w:sectPr>
-      <w:footerReference w:type="default" r:id="rId10"/>
+      <w:footerReference w:type="default" r:id="rId11"/>
       <w:pgSz w:w="12240" w:h="15840"/>
       <w:pgMar w:top="1440" w:right="1800" w:bottom="1440" w:left="1800" w:header="720" w:footer="720" w:gutter="0"/>
       <w:cols w:space="720"/>
@@ -2081,7 +2358,7 @@
             <w:szCs w:val="21"/>
             <w:lang w:val="zh-CN" w:eastAsia="zh-CN"/>
           </w:rPr>
-          <w:t>3</w:t>
+          <w:t>2</w:t>
         </w:r>
         <w:r>
           <w:rPr>
@@ -2118,6 +2395,92 @@
       </w:r>
     </w:p>
   </w:footnote>
+  <w:footnote w:id="1">
+    <w:p>
+      <w:pPr>
+        <w:pStyle w:val="a9"/>
+        <w:rPr>
+          <w:lang w:eastAsia="zh-CN"/>
+        </w:rPr>
+      </w:pPr>
+      <w:r>
+        <w:rPr>
+          <w:rStyle w:val="ab"/>
+        </w:rPr>
+        <w:footnoteRef/>
+      </w:r>
+      <w:r>
+        <w:t xml:space="preserve"> </w:t>
+      </w:r>
+      <w:r>
+        <w:rPr>
+          <w:rFonts w:hint="eastAsia"/>
+          <w:lang w:eastAsia="zh-CN"/>
+        </w:rPr>
+        <w:t>脚注内容</w:t>
+      </w:r>
+    </w:p>
+  </w:footnote>
+  <w:footnote w:id="2">
+    <w:p>
+      <w:pPr>
+        <w:pStyle w:val="a9"/>
+        <w:rPr>
+          <w:lang w:eastAsia="zh-CN"/>
+        </w:rPr>
+      </w:pPr>
+      <w:r>
+        <w:rPr>
+          <w:rStyle w:val="ab"/>
+        </w:rPr>
+        <w:footnoteRef/>
+      </w:r>
+      <w:r>
+        <w:t xml:space="preserve"> </w:t>
+      </w:r>
+      <w:proofErr w:type="gramStart"/>
+      <w:r>
+        <w:t>Footnotes</w:t>
+      </w:r>
+      <w:r>
+        <w:t>.</w:t>
+      </w:r>
+      <w:proofErr w:type="gramEnd"/>
+    </w:p>
+  </w:footnote>
+  <w:footnote w:id="3">
+    <w:p>
+      <w:pPr>
+        <w:pStyle w:val="a9"/>
+        <w:rPr>
+          <w:lang w:eastAsia="zh-CN"/>
+        </w:rPr>
+      </w:pPr>
+      <w:r>
+        <w:rPr>
+          <w:rStyle w:val="ab"/>
+        </w:rPr>
+        <w:footnoteRef/>
+      </w:r>
+      <w:r>
+        <w:t xml:space="preserve"> </w:t>
+      </w:r>
+      <w:r>
+        <w:rPr>
+          <w:rFonts w:hint="eastAsia"/>
+          <w:lang w:eastAsia="zh-CN"/>
+        </w:rPr>
+        <w:t>1986</w:t>
+      </w:r>
+      <w:r>
+        <w:rPr>
+          <w:rFonts w:hint="eastAsia"/>
+          <w:lang w:eastAsia="zh-CN"/>
+        </w:rPr>
+        <w:t>年模型</w:t>
+      </w:r>
+    </w:p>
+  </w:footnote>
 </w:footnotes>
 </file>
 
@@ -2310,7 +2673,7 @@
   <w:abstractNum w:abstractNumId="2">
     <w:nsid w:val="FFFFFF7C"/>
     <w:multiLevelType w:val="singleLevel"/>
-    <w:tmpl w:val="0BF8A84C"/>
+    <w:tmpl w:val="384E84A8"/>
     <w:lvl w:ilvl="0">
       <w:start w:val="1"/>
       <w:numFmt w:val="decimal"/>
@@ -2327,7 +2690,7 @@
   <w:abstractNum w:abstractNumId="3">
     <w:nsid w:val="FFFFFF7D"/>
     <w:multiLevelType w:val="singleLevel"/>
-    <w:tmpl w:val="8E746304"/>
+    <w:tmpl w:val="709ED3C2"/>
     <w:lvl w:ilvl="0">
       <w:start w:val="1"/>
       <w:numFmt w:val="decimal"/>
@@ -2344,7 +2707,7 @@
   <w:abstractNum w:abstractNumId="4">
     <w:nsid w:val="FFFFFF7E"/>
     <w:multiLevelType w:val="singleLevel"/>
-    <w:tmpl w:val="A8B24F8E"/>
+    <w:tmpl w:val="248A439E"/>
     <w:lvl w:ilvl="0">
       <w:start w:val="1"/>
       <w:numFmt w:val="decimal"/>
@@ -2361,7 +2724,7 @@
   <w:abstractNum w:abstractNumId="5">
     <w:nsid w:val="FFFFFF7F"/>
     <w:multiLevelType w:val="singleLevel"/>
-    <w:tmpl w:val="270EB554"/>
+    <w:tmpl w:val="2C08A138"/>
     <w:lvl w:ilvl="0">
       <w:start w:val="1"/>
       <w:numFmt w:val="decimal"/>
@@ -2378,7 +2741,7 @@
   <w:abstractNum w:abstractNumId="6">
     <w:nsid w:val="FFFFFF80"/>
     <w:multiLevelType w:val="singleLevel"/>
-    <w:tmpl w:val="F6281FC8"/>
+    <w:tmpl w:val="B9FCA028"/>
     <w:lvl w:ilvl="0">
       <w:start w:val="1"/>
       <w:numFmt w:val="bullet"/>
@@ -2398,7 +2761,7 @@
   <w:abstractNum w:abstractNumId="7">
     <w:nsid w:val="FFFFFF81"/>
     <w:multiLevelType w:val="singleLevel"/>
-    <w:tmpl w:val="45948CAA"/>
+    <w:tmpl w:val="B2F27378"/>
     <w:lvl w:ilvl="0">
       <w:start w:val="1"/>
       <w:numFmt w:val="bullet"/>
@@ -2418,7 +2781,7 @@
   <w:abstractNum w:abstractNumId="8">
     <w:nsid w:val="FFFFFF82"/>
     <w:multiLevelType w:val="singleLevel"/>
-    <w:tmpl w:val="24F2DFAC"/>
+    <w:tmpl w:val="EA009DC4"/>
     <w:lvl w:ilvl="0">
       <w:start w:val="1"/>
       <w:numFmt w:val="bullet"/>
@@ -2438,7 +2801,7 @@
   <w:abstractNum w:abstractNumId="9">
     <w:nsid w:val="FFFFFF83"/>
     <w:multiLevelType w:val="singleLevel"/>
-    <w:tmpl w:val="FF283DEE"/>
+    <w:tmpl w:val="F532090A"/>
     <w:lvl w:ilvl="0">
       <w:start w:val="1"/>
       <w:numFmt w:val="bullet"/>
@@ -2458,7 +2821,7 @@
   <w:abstractNum w:abstractNumId="10">
     <w:nsid w:val="FFFFFF88"/>
     <w:multiLevelType w:val="singleLevel"/>
-    <w:tmpl w:val="1D0C94F0"/>
+    <w:tmpl w:val="BF00ED6E"/>
     <w:lvl w:ilvl="0">
       <w:start w:val="1"/>
       <w:numFmt w:val="decimal"/>
@@ -2475,7 +2838,7 @@
   <w:abstractNum w:abstractNumId="11">
     <w:nsid w:val="FFFFFF89"/>
     <w:multiLevelType w:val="singleLevel"/>
-    <w:tmpl w:val="F802FD46"/>
+    <w:tmpl w:val="D7F0AD54"/>
     <w:lvl w:ilvl="0">
       <w:start w:val="1"/>
       <w:numFmt w:val="bullet"/>
@@ -2654,6 +3017,27 @@
   <w:num w:numId="13">
     <w:abstractNumId w:val="12"/>
   </w:num>
+  <w:num w:numId="14">
+    <w:abstractNumId w:val="12"/>
+  </w:num>
+  <w:num w:numId="15">
+    <w:abstractNumId w:val="12"/>
+  </w:num>
+  <w:num w:numId="16">
+    <w:abstractNumId w:val="12"/>
+  </w:num>
+  <w:num w:numId="17">
+    <w:abstractNumId w:val="12"/>
+  </w:num>
+  <w:num w:numId="18">
+    <w:abstractNumId w:val="12"/>
+  </w:num>
+  <w:num w:numId="19">
+    <w:abstractNumId w:val="12"/>
+  </w:num>
+  <w:num w:numId="20">
+    <w:abstractNumId w:val="12"/>
+  </w:num>
 </w:numbering>
 </file>
 
@@ -2674,8 +3058,135 @@
       </w:pPr>
     </w:pPrDefault>
   </w:docDefaults>
-  <w:latentStyles w:defLockedState="0" w:defUIPriority="0" w:defSemiHidden="0" w:defUnhideWhenUsed="0" w:defQFormat="0" w:count="267">
+  <w:latentStyles w:defLockedState="0" w:defUIPriority="0" w:defSemiHidden="1" w:defUnhideWhenUsed="1" w:defQFormat="0" w:count="267">
+    <w:lsdException w:name="Normal" w:semiHidden="0" w:unhideWhenUsed="0"/>
+    <w:lsdException w:name="heading 1" w:semiHidden="0" w:uiPriority="9" w:unhideWhenUsed="0" w:qFormat="1"/>
+    <w:lsdException w:name="heading 2" w:semiHidden="0" w:uiPriority="9" w:unhideWhenUsed="0" w:qFormat="1"/>
+    <w:lsdException w:name="heading 3" w:semiHidden="0" w:unhideWhenUsed="0"/>
+    <w:lsdException w:name="heading 4" w:semiHidden="0" w:unhideWhenUsed="0"/>
+    <w:lsdException w:name="heading 5" w:semiHidden="0" w:unhideWhenUsed="0"/>
+    <w:lsdException w:name="heading 6" w:semiHidden="0" w:unhideWhenUsed="0"/>
     <w:lsdException w:name="footer" w:uiPriority="99"/>
+    <w:lsdException w:name="List Number" w:semiHidden="0" w:unhideWhenUsed="0"/>
+    <w:lsdException w:name="List 4" w:semiHidden="0" w:unhideWhenUsed="0"/>
+    <w:lsdException w:name="List 5" w:semiHidden="0" w:unhideWhenUsed="0"/>
+    <w:lsdException w:name="Title" w:semiHidden="0" w:unhideWhenUsed="0"/>
+    <w:lsdException w:name="Subtitle" w:semiHidden="0" w:unhideWhenUsed="0"/>
+    <w:lsdException w:name="Salutation" w:semiHidden="0" w:unhideWhenUsed="0"/>
+    <w:lsdException w:name="Date" w:semiHidden="0" w:unhideWhenUsed="0"/>
+    <w:lsdException w:name="Body Text First Indent" w:semiHidden="0" w:unhideWhenUsed="0"/>
+    <w:lsdException w:name="Strong" w:semiHidden="0" w:unhideWhenUsed="0"/>
+    <w:lsdException w:name="Emphasis" w:semiHidden="0" w:unhideWhenUsed="0"/>
+    <w:lsdException w:name="Table Grid" w:semiHidden="0" w:unhideWhenUsed="0"/>
+    <w:lsdException w:name="Placeholder Text" w:semiHidden="0" w:unhideWhenUsed="0"/>
+    <w:lsdException w:name="No Spacing" w:semiHidden="0" w:unhideWhenUsed="0"/>
+    <w:lsdException w:name="Light Shading" w:semiHidden="0" w:unhideWhenUsed="0"/>
+    <w:lsdException w:name="Light List" w:semiHidden="0" w:unhideWhenUsed="0"/>
+    <w:lsdException w:name="Light Grid" w:semiHidden="0" w:unhideWhenUsed="0"/>
+    <w:lsdException w:name="Medium Shading 1" w:semiHidden="0" w:unhideWhenUsed="0"/>
+    <w:lsdException w:name="Medium Shading 2" w:semiHidden="0" w:unhideWhenUsed="0"/>
+    <w:lsdException w:name="Medium List 1" w:semiHidden="0" w:unhideWhenUsed="0"/>
+    <w:lsdException w:name="Medium List 2" w:semiHidden="0" w:unhideWhenUsed="0"/>
+    <w:lsdException w:name="Medium Grid 1" w:semiHidden="0" w:unhideWhenUsed="0"/>
+    <w:lsdException w:name="Medium Grid 2" w:semiHidden="0" w:unhideWhenUsed="0"/>
+    <w:lsdException w:name="Medium Grid 3" w:semiHidden="0" w:unhideWhenUsed="0"/>
+    <w:lsdException w:name="Dark List" w:semiHidden="0" w:unhideWhenUsed="0"/>
+    <w:lsdException w:name="Colorful Shading" w:semiHidden="0" w:unhideWhenUsed="0"/>
+    <w:lsdException w:name="Colorful List" w:semiHidden="0" w:unhideWhenUsed="0"/>
+    <w:lsdException w:name="Colorful Grid" w:semiHidden="0" w:unhideWhenUsed="0"/>
+    <w:lsdException w:name="Light Shading Accent 1" w:semiHidden="0" w:unhideWhenUsed="0"/>
+    <w:lsdException w:name="Light List Accent 1" w:semiHidden="0" w:unhideWhenUsed="0"/>
+    <w:lsdException w:name="Light Grid Accent 1" w:semiHidden="0" w:unhideWhenUsed="0"/>
+    <w:lsdException w:name="Medium Shading 1 Accent 1" w:semiHidden="0" w:unhideWhenUsed="0"/>
+    <w:lsdException w:name="Medium Shading 2 Accent 1" w:semiHidden="0" w:unhideWhenUsed="0"/>
+    <w:lsdException w:name="Medium List 1 Accent 1" w:semiHidden="0" w:unhideWhenUsed="0"/>
+    <w:lsdException w:name="Revision" w:unhideWhenUsed="0"/>
+    <w:lsdException w:name="List Paragraph" w:semiHidden="0" w:unhideWhenUsed="0"/>
+    <w:lsdException w:name="Quote" w:semiHidden="0" w:unhideWhenUsed="0"/>
+    <w:lsdException w:name="Intense Quote" w:semiHidden="0" w:unhideWhenUsed="0"/>
+    <w:lsdException w:name="Medium List 2 Accent 1" w:semiHidden="0" w:unhideWhenUsed="0"/>
+    <w:lsdException w:name="Medium Grid 1 Accent 1" w:semiHidden="0" w:unhideWhenUsed="0"/>
+    <w:lsdException w:name="Medium Grid 2 Accent 1" w:semiHidden="0" w:unhideWhenUsed="0"/>
+    <w:lsdException w:name="Medium Grid 3 Accent 1" w:semiHidden="0" w:unhideWhenUsed="0"/>
+    <w:lsdException w:name="Dark List Accent 1" w:semiHidden="0" w:unhideWhenUsed="0"/>
+    <w:lsdException w:name="Colorful Shading Accent 1" w:semiHidden="0" w:unhideWhenUsed="0"/>
+    <w:lsdException w:name="Colorful List Accent 1" w:semiHidden="0" w:unhideWhenUsed="0"/>
+    <w:lsdException w:name="Colorful Grid Accent 1" w:semiHidden="0" w:unhideWhenUsed="0"/>
+    <w:lsdException w:name="Light Shading Accent 2" w:semiHidden="0" w:unhideWhenUsed="0"/>
+    <w:lsdException w:name="Light List Accent 2" w:semiHidden="0" w:unhideWhenUsed="0"/>
+    <w:lsdException w:name="Light Grid Accent 2" w:semiHidden="0" w:unhideWhenUsed="0"/>
+    <w:lsdException w:name="Medium Shading 1 Accent 2" w:semiHidden="0" w:unhideWhenUsed="0"/>
+    <w:lsdException w:name="Medium Shading 2 Accent 2" w:semiHidden="0" w:unhideWhenUsed="0"/>
+    <w:lsdException w:name="Medium List 1 Accent 2" w:semiHidden="0" w:unhideWhenUsed="0"/>
+    <w:lsdException w:name="Medium List 2 Accent 2" w:semiHidden="0" w:unhideWhenUsed="0"/>
+    <w:lsdException w:name="Medium Grid 1 Accent 2" w:semiHidden="0" w:unhideWhenUsed="0"/>
+    <w:lsdException w:name="Medium Grid 2 Accent 2" w:semiHidden="0" w:unhideWhenUsed="0"/>
+    <w:lsdException w:name="Medium Grid 3 Accent 2" w:semiHidden="0" w:unhideWhenUsed="0"/>
+    <w:lsdException w:name="Dark List Accent 2" w:semiHidden="0" w:unhideWhenUsed="0"/>
+    <w:lsdException w:name="Colorful Shading Accent 2" w:semiHidden="0" w:unhideWhenUsed="0"/>
+    <w:lsdException w:name="Colorful List Accent 2" w:semiHidden="0" w:unhideWhenUsed="0"/>
+    <w:lsdException w:name="Colorful Grid Accent 2" w:semiHidden="0" w:unhideWhenUsed="0"/>
+    <w:lsdException w:name="Light Shading Accent 3" w:semiHidden="0" w:unhideWhenUsed="0"/>
+    <w:lsdException w:name="Light List Accent 3" w:semiHidden="0" w:unhideWhenUsed="0"/>
+    <w:lsdException w:name="Light Grid Accent 3" w:semiHidden="0" w:unhideWhenUsed="0"/>
+    <w:lsdException w:name="Medium Shading 1 Accent 3" w:semiHidden="0" w:unhideWhenUsed="0"/>
+    <w:lsdException w:name="Medium Shading 2 Accent 3" w:semiHidden="0" w:unhideWhenUsed="0"/>
+    <w:lsdException w:name="Medium List 1 Accent 3" w:semiHidden="0" w:unhideWhenUsed="0"/>
+    <w:lsdException w:name="Medium List 2 Accent 3" w:semiHidden="0" w:unhideWhenUsed="0"/>
+    <w:lsdException w:name="Medium Grid 1 Accent 3" w:semiHidden="0" w:unhideWhenUsed="0"/>
+    <w:lsdException w:name="Medium Grid 2 Accent 3" w:semiHidden="0" w:unhideWhenUsed="0"/>
+    <w:lsdException w:name="Medium Grid 3 Accent 3" w:semiHidden="0" w:unhideWhenUsed="0"/>
+    <w:lsdException w:name="Dark List Accent 3" w:semiHidden="0" w:unhideWhenUsed="0"/>
+    <w:lsdException w:name="Colorful Shading Accent 3" w:semiHidden="0" w:unhideWhenUsed="0"/>
+    <w:lsdException w:name="Colorful List Accent 3" w:semiHidden="0" w:unhideWhenUsed="0"/>
+    <w:lsdException w:name="Colorful Grid Accent 3" w:semiHidden="0" w:unhideWhenUsed="0"/>
+    <w:lsdException w:name="Light Shading Accent 4" w:semiHidden="0" w:unhideWhenUsed="0"/>
+    <w:lsdException w:name="Light List Accent 4" w:semiHidden="0" w:unhideWhenUsed="0"/>
+    <w:lsdException w:name="Light Grid Accent 4" w:semiHidden="0" w:unhideWhenUsed="0"/>
+    <w:lsdException w:name="Medium Shading 1 Accent 4" w:semiHidden="0" w:unhideWhenUsed="0"/>
+    <w:lsdException w:name="Medium Shading 2 Accent 4" w:semiHidden="0" w:unhideWhenUsed="0"/>
+    <w:lsdException w:name="Medium List 1 Accent 4" w:semiHidden="0" w:unhideWhenUsed="0"/>
+    <w:lsdException w:name="Medium List 2 Accent 4" w:semiHidden="0" w:unhideWhenUsed="0"/>
+    <w:lsdException w:name="Medium Grid 1 Accent 4" w:semiHidden="0" w:unhideWhenUsed="0"/>
+    <w:lsdException w:name="Medium Grid 2 Accent 4" w:semiHidden="0" w:unhideWhenUsed="0"/>
+    <w:lsdException w:name="Medium Grid 3 Accent 4" w:semiHidden="0" w:unhideWhenUsed="0"/>
+    <w:lsdException w:name="Dark List Accent 4" w:semiHidden="0" w:unhideWhenUsed="0"/>
+    <w:lsdException w:name="Colorful Shading Accent 4" w:semiHidden="0" w:unhideWhenUsed="0"/>
+    <w:lsdException w:name="Colorful List Accent 4" w:semiHidden="0" w:unhideWhenUsed="0"/>
+    <w:lsdException w:name="Colorful Grid Accent 4" w:semiHidden="0" w:unhideWhenUsed="0"/>
+    <w:lsdException w:name="Light Shading Accent 5" w:semiHidden="0" w:unhideWhenUsed="0"/>
+    <w:lsdException w:name="Light List Accent 5" w:semiHidden="0" w:unhideWhenUsed="0"/>
+    <w:lsdException w:name="Light Grid Accent 5" w:semiHidden="0" w:unhideWhenUsed="0"/>
+    <w:lsdException w:name="Medium Shading 1 Accent 5" w:semiHidden="0" w:unhideWhenUsed="0"/>
+    <w:lsdException w:name="Medium Shading 2 Accent 5" w:semiHidden="0" w:unhideWhenUsed="0"/>
+    <w:lsdException w:name="Medium List 1 Accent 5" w:semiHidden="0" w:unhideWhenUsed="0"/>
+    <w:lsdException w:name="Medium List 2 Accent 5" w:semiHidden="0" w:unhideWhenUsed="0"/>
+    <w:lsdException w:name="Medium Grid 1 Accent 5" w:semiHidden="0" w:unhideWhenUsed="0"/>
+    <w:lsdException w:name="Medium Grid 2 Accent 5" w:semiHidden="0" w:unhideWhenUsed="0"/>
+    <w:lsdException w:name="Medium Grid 3 Accent 5" w:semiHidden="0" w:unhideWhenUsed="0"/>
+    <w:lsdException w:name="Dark List Accent 5" w:semiHidden="0" w:unhideWhenUsed="0"/>
+    <w:lsdException w:name="Colorful Shading Accent 5" w:semiHidden="0" w:unhideWhenUsed="0"/>
+    <w:lsdException w:name="Colorful List Accent 5" w:semiHidden="0" w:unhideWhenUsed="0"/>
+    <w:lsdException w:name="Colorful Grid Accent 5" w:semiHidden="0" w:unhideWhenUsed="0"/>
+    <w:lsdException w:name="Light Shading Accent 6" w:semiHidden="0" w:unhideWhenUsed="0"/>
+    <w:lsdException w:name="Light List Accent 6" w:semiHidden="0" w:unhideWhenUsed="0"/>
+    <w:lsdException w:name="Light Grid Accent 6" w:semiHidden="0" w:unhideWhenUsed="0"/>
+    <w:lsdException w:name="Medium Shading 1 Accent 6" w:semiHidden="0" w:unhideWhenUsed="0"/>
+    <w:lsdException w:name="Medium Shading 2 Accent 6" w:semiHidden="0" w:unhideWhenUsed="0"/>
+    <w:lsdException w:name="Medium List 1 Accent 6" w:semiHidden="0" w:unhideWhenUsed="0"/>
+    <w:lsdException w:name="Medium List 2 Accent 6" w:semiHidden="0" w:unhideWhenUsed="0"/>
+    <w:lsdException w:name="Medium Grid 1 Accent 6" w:semiHidden="0" w:unhideWhenUsed="0"/>
+    <w:lsdException w:name="Medium Grid 2 Accent 6" w:semiHidden="0" w:unhideWhenUsed="0"/>
+    <w:lsdException w:name="Medium Grid 3 Accent 6" w:semiHidden="0" w:unhideWhenUsed="0"/>
+    <w:lsdException w:name="Dark List Accent 6" w:semiHidden="0" w:unhideWhenUsed="0"/>
+    <w:lsdException w:name="Colorful Shading Accent 6" w:semiHidden="0" w:unhideWhenUsed="0"/>
+    <w:lsdException w:name="Colorful List Accent 6" w:semiHidden="0" w:unhideWhenUsed="0"/>
+    <w:lsdException w:name="Colorful Grid Accent 6" w:semiHidden="0" w:unhideWhenUsed="0"/>
+    <w:lsdException w:name="Subtle Emphasis" w:semiHidden="0" w:unhideWhenUsed="0"/>
+    <w:lsdException w:name="Intense Emphasis" w:semiHidden="0" w:unhideWhenUsed="0"/>
+    <w:lsdException w:name="Subtle Reference" w:semiHidden="0" w:unhideWhenUsed="0"/>
+    <w:lsdException w:name="Intense Reference" w:semiHidden="0" w:unhideWhenUsed="0"/>
+    <w:lsdException w:name="Book Title" w:semiHidden="0" w:unhideWhenUsed="0"/>
   </w:latentStyles>
   <w:style w:type="paragraph" w:default="1" w:styleId="a">
     <w:name w:val="Normal"/>
@@ -2712,6 +3223,7 @@
     <w:uiPriority w:val="9"/>
     <w:unhideWhenUsed/>
     <w:qFormat/>
+    <w:rsid w:val="006C3F6B"/>
     <w:pPr>
       <w:keepNext/>
       <w:keepLines/>
@@ -2727,7 +3239,7 @@
       <w:b/>
       <w:bCs/>
       <w:color w:val="4F81BD" w:themeColor="accent1"/>
-      <w:sz w:val="32"/>
+      <w:sz w:val="30"/>
       <w:szCs w:val="32"/>
     </w:rPr>
   </w:style>
@@ -2980,6 +3492,10 @@
     <w:uiPriority w:val="9"/>
     <w:unhideWhenUsed/>
     <w:qFormat/>
+    <w:rsid w:val="00015A2F"/>
+    <w:rPr>
+      <w:sz w:val="18"/>
+    </w:rPr>
   </w:style>
   <w:style w:type="paragraph" w:customStyle="1" w:styleId="DefinitionTerm">
     <w:name w:val="Definition Term"/>
@@ -4042,4 +4558,16 @@
   </a:objectDefaults>
   <a:extraClrSchemeLst/>
 </a:theme>
+</file>
+
+<file path=customXml/item1.xml><?xml version="1.0" encoding="utf-8"?>
+<b:Sources xmlns:b="http://schemas.openxmlformats.org/officeDocument/2006/bibliography" xmlns="http://schemas.openxmlformats.org/officeDocument/2006/bibliography" SelectedStyle="\APASixthEditionOfficeOnline.xsl" StyleName="APA" Version="6"/>
+</file>
+
+<file path=customXml/itemProps1.xml><?xml version="1.0" encoding="utf-8"?>
+<ds:datastoreItem xmlns:ds="http://schemas.openxmlformats.org/officeDocument/2006/customXml" ds:itemID="{95FA34E4-1470-4427-B5C8-D52BDF4DEFAE}">
+  <ds:schemaRefs>
+    <ds:schemaRef ds:uri="http://schemas.openxmlformats.org/officeDocument/2006/bibliography"/>
+  </ds:schemaRefs>
+</ds:datastoreItem>
 </file>
</xml_diff>